<commit_message>
PDFs same confirmation and review screen
</commit_message>
<xml_diff>
--- a/docassemble/MLHMotionRegardingChildSupport/data/templates/Motion Regarding Support Addendum.docx
+++ b/docassemble/MLHMotionRegardingChildSupport/data/templates/Motion Regarding Support Addendum.docx
@@ -5,97 +5,18 @@
     <w:p>
       <w:pPr>
         <w:pStyle w:val="Normal"/>
-        <w:rPr>
-          <w:bCs/>
+        <w:spacing w:lineRule="auto" w:line="360" w:before="0" w:after="160"/>
+        <w:rPr>
           <w:sz w:val="24"/>
           <w:szCs w:val="24"/>
         </w:rPr>
       </w:pPr>
       <w:r>
         <w:rPr>
-          <w:bCs/>
-          <w:sz w:val="24"/>
-          <w:szCs w:val="24"/>
-        </w:rPr>
-        <w:t xml:space="preserve">{%p for field in </w:t>
-      </w:r>
-      <w:r>
-        <w:rPr>
-          <w:bCs/>
-          <w:sz w:val="24"/>
-          <w:szCs w:val="24"/>
-        </w:rPr>
-        <w:t>mrcs</w:t>
-      </w:r>
-      <w:r>
-        <w:rPr>
-          <w:bCs/>
-          <w:sz w:val="24"/>
-          <w:szCs w:val="24"/>
-        </w:rPr>
-        <w:t>_attachment.overflow() %}</w:t>
-      </w:r>
-    </w:p>
-    <w:p>
-      <w:pPr>
-        <w:pStyle w:val="Normal"/>
-        <w:spacing w:lineRule="auto" w:line="360"/>
-        <w:rPr>
-          <w:sz w:val="24"/>
-          <w:szCs w:val="24"/>
-        </w:rPr>
-      </w:pPr>
-      <w:r>
-        <w:rPr>
-          <w:b/>
-          <w:sz w:val="24"/>
-          <w:szCs w:val="24"/>
-        </w:rPr>
-        <w:t>{{field.label }}</w:t>
-      </w:r>
-      <w:r>
-        <w:rPr>
-          <w:sz w:val="24"/>
-          <w:szCs w:val="24"/>
-        </w:rPr>
-        <w:t xml:space="preserve">: </w:t>
-      </w:r>
-    </w:p>
-    <w:p>
-      <w:pPr>
-        <w:pStyle w:val="Normal"/>
-        <w:numPr>
-          <w:ilvl w:val="0"/>
-          <w:numId w:val="0"/>
-        </w:numPr>
-        <w:spacing w:lineRule="auto" w:line="360" w:before="240" w:after="0"/>
-        <w:ind w:left="0" w:firstLine="720"/>
-        <w:outlineLvl w:val="0"/>
-        <w:rPr>
-          <w:sz w:val="24"/>
-          <w:szCs w:val="24"/>
-        </w:rPr>
-      </w:pPr>
-      <w:r>
-        <w:rPr>
-          <w:sz w:val="24"/>
-          <w:szCs w:val="24"/>
-        </w:rPr>
-        <w:t>{{ indent(single_to_double_newlines(field.overflow_value(preserve_newlines=True, overflow_message=</w:t>
-      </w:r>
-      <w:r>
-        <w:rPr>
-          <w:sz w:val="24"/>
-          <w:szCs w:val="24"/>
-        </w:rPr>
-        <w:t>mrcs</w:t>
-      </w:r>
-      <w:r>
-        <w:rPr>
-          <w:sz w:val="24"/>
-          <w:szCs w:val="24"/>
-        </w:rPr>
-        <w:t>_attachment.default_overflow_message))) }}</w:t>
+          <w:sz w:val="24"/>
+          <w:szCs w:val="24"/>
+        </w:rPr>
+        <w:t>{%p if have_circumstances_changed %}</w:t>
       </w:r>
     </w:p>
     <w:p>
@@ -112,7 +33,226 @@
           <w:sz w:val="24"/>
           <w:szCs w:val="24"/>
         </w:rPr>
-        <w:t>{%p endfor %}</w:t>
+        <w:t>5. Conditions regarding support have changed as follows:</w:t>
+      </w:r>
+    </w:p>
+    <w:p>
+      <w:pPr>
+        <w:pStyle w:val="Normal"/>
+        <w:spacing w:lineRule="auto" w:line="360" w:before="0" w:after="160"/>
+        <w:rPr>
+          <w:sz w:val="21"/>
+          <w:szCs w:val="21"/>
+        </w:rPr>
+      </w:pPr>
+      <w:r>
+        <w:rPr>
+          <w:sz w:val="21"/>
+          <w:szCs w:val="21"/>
+        </w:rPr>
+        <w:t>{{ circumstance_changes }}</w:t>
+      </w:r>
+    </w:p>
+    <w:p>
+      <w:pPr>
+        <w:pStyle w:val="Normal"/>
+        <w:spacing w:lineRule="auto" w:line="360" w:before="0" w:after="160"/>
+        <w:rPr>
+          <w:sz w:val="24"/>
+          <w:szCs w:val="24"/>
+        </w:rPr>
+      </w:pPr>
+      <w:r>
+        <w:rPr>
+          <w:sz w:val="24"/>
+          <w:szCs w:val="24"/>
+        </w:rPr>
+        <w:t>{%p endif %}</w:t>
+      </w:r>
+    </w:p>
+    <w:p>
+      <w:pPr>
+        <w:pStyle w:val="Normal"/>
+        <w:spacing w:lineRule="auto" w:line="360" w:before="0" w:after="160"/>
+        <w:rPr>
+          <w:sz w:val="24"/>
+          <w:szCs w:val="24"/>
+        </w:rPr>
+      </w:pPr>
+      <w:r>
+        <w:rPr>
+          <w:sz w:val="24"/>
+          <w:szCs w:val="24"/>
+        </w:rPr>
+        <w:t>7. I ask the court to order the {{ who_pays_new }} to pay child support as follows:</w:t>
+      </w:r>
+    </w:p>
+    <w:p>
+      <w:pPr>
+        <w:pStyle w:val="Normal"/>
+        <w:spacing w:lineRule="auto" w:line="360" w:before="0" w:after="160"/>
+        <w:rPr>
+          <w:sz w:val="24"/>
+          <w:szCs w:val="24"/>
+        </w:rPr>
+      </w:pPr>
+      <w:r>
+        <w:rPr>
+          <w:sz w:val="24"/>
+          <w:szCs w:val="24"/>
+        </w:rPr>
+        <w:t xml:space="preserve">  </w:t>
+      </w:r>
+      <w:r>
+        <w:rPr>
+          <w:sz w:val="24"/>
+          <w:szCs w:val="24"/>
+        </w:rPr>
+        <w:t>A monthly base support amount of {{ currency(base_support_new) }}.</w:t>
+      </w:r>
+    </w:p>
+    <w:p>
+      <w:pPr>
+        <w:pStyle w:val="Normal"/>
+        <w:spacing w:lineRule="auto" w:line="360" w:before="0" w:after="160"/>
+        <w:rPr>
+          <w:sz w:val="24"/>
+          <w:szCs w:val="24"/>
+        </w:rPr>
+      </w:pPr>
+      <w:r>
+        <w:rPr>
+          <w:sz w:val="24"/>
+          <w:szCs w:val="24"/>
+        </w:rPr>
+        <w:t xml:space="preserve">  </w:t>
+      </w:r>
+      <w:r>
+        <w:rPr>
+          <w:sz w:val="24"/>
+          <w:szCs w:val="24"/>
+        </w:rPr>
+        <w:t>A monthly child care expense amount of {{ currency(child_care_new) }}.</w:t>
+      </w:r>
+    </w:p>
+    <w:p>
+      <w:pPr>
+        <w:pStyle w:val="Normal"/>
+        <w:spacing w:lineRule="auto" w:line="360" w:before="0" w:after="160"/>
+        <w:rPr>
+          <w:sz w:val="24"/>
+          <w:szCs w:val="24"/>
+        </w:rPr>
+      </w:pPr>
+      <w:r>
+        <w:rPr>
+          <w:sz w:val="24"/>
+          <w:szCs w:val="24"/>
+        </w:rPr>
+        <w:t xml:space="preserve">  </w:t>
+      </w:r>
+      <w:r>
+        <w:rPr>
+          <w:sz w:val="24"/>
+          <w:szCs w:val="24"/>
+        </w:rPr>
+        <w:t>A monthly ordinary medical expense amount of {{ currency(ordinary_medical_new) }}.</w:t>
+      </w:r>
+    </w:p>
+    <w:p>
+      <w:pPr>
+        <w:pStyle w:val="Normal"/>
+        <w:spacing w:lineRule="auto" w:line="360" w:before="0" w:after="160"/>
+        <w:rPr>
+          <w:sz w:val="24"/>
+          <w:szCs w:val="24"/>
+        </w:rPr>
+      </w:pPr>
+      <w:r>
+        <w:rPr>
+          <w:sz w:val="24"/>
+          <w:szCs w:val="24"/>
+        </w:rPr>
+        <w:t xml:space="preserve">  </w:t>
+      </w:r>
+      <w:r>
+        <w:rPr>
+          <w:sz w:val="24"/>
+          <w:szCs w:val="24"/>
+        </w:rPr>
+        <w:t>{% if is_additional_amount_new %}An additional monthly expense amount of {{ currency(additional_amount_new) }} for {{ additional_amount_reason }}.{% endif %}</w:t>
+      </w:r>
+    </w:p>
+    <w:p>
+      <w:pPr>
+        <w:pStyle w:val="Normal"/>
+        <w:spacing w:lineRule="auto" w:line="360" w:before="0" w:after="160"/>
+        <w:rPr>
+          <w:sz w:val="24"/>
+          <w:szCs w:val="24"/>
+        </w:rPr>
+      </w:pPr>
+      <w:r>
+        <w:rPr>
+          <w:sz w:val="24"/>
+          <w:szCs w:val="24"/>
+        </w:rPr>
+        <w:t>{%p if asking_for_payer_benefits_credit %}</w:t>
+      </w:r>
+    </w:p>
+    <w:p>
+      <w:pPr>
+        <w:pStyle w:val="Normal"/>
+        <w:spacing w:lineRule="auto" w:line="360" w:before="0" w:after="160"/>
+        <w:rPr>
+          <w:sz w:val="24"/>
+          <w:szCs w:val="24"/>
+        </w:rPr>
+      </w:pPr>
+      <w:r>
+        <w:rPr>
+          <w:sz w:val="24"/>
+          <w:szCs w:val="24"/>
+        </w:rPr>
+        <w:t xml:space="preserve">I ask the court to give the {{who_pays_new }} a monthly credit of {{ currency(child_benefit_amount) }} for the </w:t>
+      </w:r>
+      <w:r>
+        <w:rPr>
+          <w:sz w:val="24"/>
+          <w:szCs w:val="24"/>
+        </w:rPr>
+        <w:t>{% if child_benefit_type != “other” %}</w:t>
+      </w:r>
+      <w:r>
+        <w:rPr>
+          <w:sz w:val="24"/>
+          <w:szCs w:val="24"/>
+        </w:rPr>
+        <w:t>{{ benefit_types[child_benefit_type] }} {% endif %}</w:t>
+      </w:r>
+      <w:r>
+        <w:rPr>
+          <w:sz w:val="24"/>
+          <w:szCs w:val="24"/>
+        </w:rPr>
+        <w:t>dependent benefit received by the children.</w:t>
+      </w:r>
+    </w:p>
+    <w:p>
+      <w:pPr>
+        <w:pStyle w:val="Normal"/>
+        <w:spacing w:lineRule="auto" w:line="360" w:before="0" w:after="160"/>
+        <w:rPr>
+          <w:sz w:val="24"/>
+          <w:szCs w:val="24"/>
+        </w:rPr>
+      </w:pPr>
+      <w:r>
+        <w:rPr>
+          <w:sz w:val="24"/>
+          <w:szCs w:val="24"/>
+        </w:rPr>
+        <w:t>{%p endif %}</w:t>
       </w:r>
     </w:p>
     <w:sectPr>
@@ -138,7 +278,7 @@
         <w:docPartGallery w:val="Page Numbers (Bottom of Page)"/>
         <w:docPartUnique w:val="true"/>
       </w:docPartObj>
-      <w:id w:val="1525339658"/>
+      <w:id w:val="2109817595"/>
     </w:sdtPr>
     <w:sdtContent>
       <w:p>
@@ -238,7 +378,7 @@
               <wp:positionV relativeFrom="paragraph">
                 <wp:posOffset>5080</wp:posOffset>
               </wp:positionV>
-              <wp:extent cx="2326640" cy="554990"/>
+              <wp:extent cx="2327275" cy="555625"/>
               <wp:effectExtent l="0" t="0" r="19050" b="19050"/>
               <wp:wrapNone/>
               <wp:docPr id="1" name="Rectangle 3"/>
@@ -249,7 +389,7 @@
                     <wps:spPr>
                       <a:xfrm>
                         <a:off x="0" y="0"/>
-                        <a:ext cx="2325960" cy="554400"/>
+                        <a:ext cx="2326680" cy="555120"/>
                       </a:xfrm>
                       <a:prstGeom prst="rect">
                         <a:avLst/>
@@ -282,7 +422,7 @@
         </mc:Choice>
         <mc:Fallback>
           <w:pict>
-            <v:rect id="shape_0" ID="Rectangle 3" stroked="t" style="position:absolute;margin-left:319.5pt;margin-top:0.4pt;width:183.1pt;height:43.6pt;mso-position-horizontal-relative:margin" wp14:anchorId="50E28E52">
+            <v:rect id="shape_0" ID="Rectangle 3" stroked="t" style="position:absolute;margin-left:319.5pt;margin-top:0.4pt;width:183.15pt;height:43.65pt;mso-position-horizontal-relative:margin" wp14:anchorId="50E28E52">
               <w10:wrap type="none"/>
               <v:fill o:detectmouseclick="t" on="false"/>
               <v:stroke color="black" weight="12600" joinstyle="miter" endcap="flat"/>
@@ -321,7 +461,7 @@
               <wp:positionV relativeFrom="paragraph">
                 <wp:posOffset>250825</wp:posOffset>
               </wp:positionV>
-              <wp:extent cx="6384290" cy="275590"/>
+              <wp:extent cx="6384925" cy="276225"/>
               <wp:effectExtent l="0" t="0" r="19050" b="12700"/>
               <wp:wrapNone/>
               <wp:docPr id="2" name="Rectangle 4"/>
@@ -332,7 +472,7 @@
                     <wps:spPr>
                       <a:xfrm>
                         <a:off x="0" y="0"/>
-                        <a:ext cx="6383520" cy="275040"/>
+                        <a:ext cx="6384240" cy="275760"/>
                       </a:xfrm>
                       <a:prstGeom prst="rect">
                         <a:avLst/>
@@ -365,7 +505,7 @@
         </mc:Choice>
         <mc:Fallback>
           <w:pict>
-            <v:rect id="shape_0" ID="Rectangle 4" stroked="t" style="position:absolute;margin-left:0pt;margin-top:19.75pt;width:502.6pt;height:21.6pt;mso-position-horizontal-relative:margin" wp14:anchorId="65BD00D2">
+            <v:rect id="shape_0" ID="Rectangle 4" stroked="t" style="position:absolute;margin-left:0pt;margin-top:19.75pt;width:502.65pt;height:21.65pt;mso-position-horizontal-relative:margin" wp14:anchorId="65BD00D2">
               <w10:wrap type="none"/>
               <v:fill o:detectmouseclick="t" on="false"/>
               <v:stroke color="black" weight="12600" joinstyle="miter" endcap="flat"/>
@@ -410,7 +550,25 @@
         <w:sz w:val="24"/>
         <w:szCs w:val="24"/>
       </w:rPr>
-      <w:t>MOTION (CONTINUED)</w:t>
+      <w:t xml:space="preserve">ATTACHMENT TO </w:t>
+    </w:r>
+    <w:r>
+      <w:rPr>
+        <w:b/>
+        <w:bCs/>
+        <w:sz w:val="24"/>
+        <w:szCs w:val="24"/>
+      </w:rPr>
+      <w:t xml:space="preserve">MOTION </w:t>
+    </w:r>
+    <w:r>
+      <w:rPr>
+        <w:b/>
+        <w:bCs/>
+        <w:sz w:val="24"/>
+        <w:szCs w:val="24"/>
+      </w:rPr>
+      <w:t>REGARDING SUPPORT</w:t>
     </w:r>
   </w:p>
   <w:p>

</xml_diff>

<commit_message>
Ask only about user/other_party
Not plaintiff / defendant, so we don't have to re-ask questions
to people.

Fix #10.
</commit_message>
<xml_diff>
--- a/docassemble/MLHMotionRegardingChildSupport/data/templates/Motion Regarding Support Addendum.docx
+++ b/docassemble/MLHMotionRegardingChildSupport/data/templates/Motion Regarding Support Addendum.docx
@@ -84,7 +84,21 @@
           <w:sz w:val="24"/>
           <w:szCs w:val="24"/>
         </w:rPr>
-        <w:t>7. I ask the court to order the {{ who_pays_new }} to pay child support as follows:</w:t>
+        <w:t>7. I ask the court to order the {{ wh</w:t>
+      </w:r>
+      <w:r>
+        <w:rPr>
+          <w:sz w:val="24"/>
+          <w:szCs w:val="24"/>
+        </w:rPr>
+        <w:t>ich_side</w:t>
+      </w:r>
+      <w:r>
+        <w:rPr>
+          <w:sz w:val="24"/>
+          <w:szCs w:val="24"/>
+        </w:rPr>
+        <w:t>_pays_new }} to pay child support as follows:</w:t>
       </w:r>
     </w:p>
     <w:p>
@@ -214,28 +228,21 @@
           <w:sz w:val="24"/>
           <w:szCs w:val="24"/>
         </w:rPr>
-        <w:t xml:space="preserve">I ask the court to give the {{who_pays_new }} a monthly credit of {{ currency(child_benefit_amount) }} for the </w:t>
-      </w:r>
-      <w:r>
-        <w:rPr>
-          <w:sz w:val="24"/>
-          <w:szCs w:val="24"/>
-        </w:rPr>
-        <w:t>{% if child_benefit_type != “other” %}</w:t>
-      </w:r>
-      <w:r>
-        <w:rPr>
-          <w:sz w:val="24"/>
-          <w:szCs w:val="24"/>
-        </w:rPr>
-        <w:t>{{ benefit_types[child_benefit_type] }} {% endif %}</w:t>
-      </w:r>
-      <w:r>
-        <w:rPr>
-          <w:sz w:val="24"/>
-          <w:szCs w:val="24"/>
-        </w:rPr>
-        <w:t>dependent benefit received by the children.</w:t>
+        <w:t>I ask the court to give the {{wh</w:t>
+      </w:r>
+      <w:r>
+        <w:rPr>
+          <w:sz w:val="24"/>
+          <w:szCs w:val="24"/>
+        </w:rPr>
+        <w:t>ich_side</w:t>
+      </w:r>
+      <w:r>
+        <w:rPr>
+          <w:sz w:val="24"/>
+          <w:szCs w:val="24"/>
+        </w:rPr>
+        <w:t>_pays_new }} a monthly credit of {{ currency(child_benefit_amount) }} for the {% if child_benefit_type != “other” %}{{ benefit_types[child_benefit_type] }} {% endif %}dependent benefit received by the children.</w:t>
       </w:r>
     </w:p>
     <w:p>
@@ -278,7 +285,7 @@
         <w:docPartGallery w:val="Page Numbers (Bottom of Page)"/>
         <w:docPartUnique w:val="true"/>
       </w:docPartObj>
-      <w:id w:val="2109817595"/>
+      <w:id w:val="283619447"/>
     </w:sdtPr>
     <w:sdtContent>
       <w:p>
@@ -378,7 +385,7 @@
               <wp:positionV relativeFrom="paragraph">
                 <wp:posOffset>5080</wp:posOffset>
               </wp:positionV>
-              <wp:extent cx="2327275" cy="555625"/>
+              <wp:extent cx="2327910" cy="556260"/>
               <wp:effectExtent l="0" t="0" r="19050" b="19050"/>
               <wp:wrapNone/>
               <wp:docPr id="1" name="Rectangle 3"/>
@@ -389,7 +396,7 @@
                     <wps:spPr>
                       <a:xfrm>
                         <a:off x="0" y="0"/>
-                        <a:ext cx="2326680" cy="555120"/>
+                        <a:ext cx="2327400" cy="555480"/>
                       </a:xfrm>
                       <a:prstGeom prst="rect">
                         <a:avLst/>
@@ -422,7 +429,7 @@
         </mc:Choice>
         <mc:Fallback>
           <w:pict>
-            <v:rect id="shape_0" ID="Rectangle 3" stroked="t" style="position:absolute;margin-left:319.5pt;margin-top:0.4pt;width:183.15pt;height:43.65pt;mso-position-horizontal-relative:margin" wp14:anchorId="50E28E52">
+            <v:rect id="shape_0" ID="Rectangle 3" stroked="t" style="position:absolute;margin-left:319.5pt;margin-top:0.4pt;width:183.2pt;height:43.7pt;mso-position-horizontal-relative:margin" wp14:anchorId="50E28E52">
               <w10:wrap type="none"/>
               <v:fill o:detectmouseclick="t" on="false"/>
               <v:stroke color="black" weight="12600" joinstyle="miter" endcap="flat"/>
@@ -461,7 +468,7 @@
               <wp:positionV relativeFrom="paragraph">
                 <wp:posOffset>250825</wp:posOffset>
               </wp:positionV>
-              <wp:extent cx="6384925" cy="276225"/>
+              <wp:extent cx="6385560" cy="276860"/>
               <wp:effectExtent l="0" t="0" r="19050" b="12700"/>
               <wp:wrapNone/>
               <wp:docPr id="2" name="Rectangle 4"/>
@@ -472,7 +479,7 @@
                     <wps:spPr>
                       <a:xfrm>
                         <a:off x="0" y="0"/>
-                        <a:ext cx="6384240" cy="275760"/>
+                        <a:ext cx="6384960" cy="276120"/>
                       </a:xfrm>
                       <a:prstGeom prst="rect">
                         <a:avLst/>
@@ -505,7 +512,7 @@
         </mc:Choice>
         <mc:Fallback>
           <w:pict>
-            <v:rect id="shape_0" ID="Rectangle 4" stroked="t" style="position:absolute;margin-left:0pt;margin-top:19.75pt;width:502.65pt;height:21.65pt;mso-position-horizontal-relative:margin" wp14:anchorId="65BD00D2">
+            <v:rect id="shape_0" ID="Rectangle 4" stroked="t" style="position:absolute;margin-left:0pt;margin-top:19.75pt;width:502.7pt;height:21.7pt;mso-position-horizontal-relative:margin" wp14:anchorId="65BD00D2">
               <w10:wrap type="none"/>
               <v:fill o:detectmouseclick="t" on="false"/>
               <v:stroke color="black" weight="12600" joinstyle="miter" endcap="flat"/>
@@ -550,25 +557,7 @@
         <w:sz w:val="24"/>
         <w:szCs w:val="24"/>
       </w:rPr>
-      <w:t xml:space="preserve">ATTACHMENT TO </w:t>
-    </w:r>
-    <w:r>
-      <w:rPr>
-        <w:b/>
-        <w:bCs/>
-        <w:sz w:val="24"/>
-        <w:szCs w:val="24"/>
-      </w:rPr>
-      <w:t xml:space="preserve">MOTION </w:t>
-    </w:r>
-    <w:r>
-      <w:rPr>
-        <w:b/>
-        <w:bCs/>
-        <w:sz w:val="24"/>
-        <w:szCs w:val="24"/>
-      </w:rPr>
-      <w:t>REGARDING SUPPORT</w:t>
+      <w:t>ATTACHMENT TO MOTION REGARDING SUPPORT</w:t>
     </w:r>
   </w:p>
   <w:p>

</xml_diff>

<commit_message>
Some misc changes made when working on response
</commit_message>
<xml_diff>
--- a/docassemble/MLHMotionRegardingChildSupport/data/templates/Motion Regarding Support Addendum.docx
+++ b/docassemble/MLHMotionRegardingChildSupport/data/templates/Motion Regarding Support Addendum.docx
@@ -84,21 +84,7 @@
           <w:sz w:val="24"/>
           <w:szCs w:val="24"/>
         </w:rPr>
-        <w:t xml:space="preserve">{% if </w:t>
-      </w:r>
-      <w:r>
-        <w:rPr>
-          <w:sz w:val="24"/>
-          <w:szCs w:val="24"/>
-        </w:rPr>
-        <w:t>agreed_on_who_pays %}6{% else %}7{% endif %}</w:t>
-      </w:r>
-      <w:r>
-        <w:rPr>
-          <w:sz w:val="24"/>
-          <w:szCs w:val="24"/>
-        </w:rPr>
-        <w:t>. I ask the court to order the {{ which_side_pays_new }} to pay child support as follows:</w:t>
+        <w:t>{% if agreed_on_who_pays %}6{% else %}7{% endif %}. I ask the court to order the {{ which_side_pays_new }} to pay child support as follows:</w:t>
       </w:r>
     </w:p>
     <w:p>
@@ -271,7 +257,7 @@
         <w:docPartGallery w:val="Page Numbers (Bottom of Page)"/>
         <w:docPartUnique w:val="true"/>
       </w:docPartObj>
-      <w:id w:val="1370011426"/>
+      <w:id w:val="1771626760"/>
     </w:sdtPr>
     <w:sdtContent>
       <w:p>
@@ -371,7 +357,7 @@
               <wp:positionV relativeFrom="paragraph">
                 <wp:posOffset>5080</wp:posOffset>
               </wp:positionV>
-              <wp:extent cx="2329815" cy="558165"/>
+              <wp:extent cx="2330450" cy="558800"/>
               <wp:effectExtent l="0" t="0" r="19050" b="19050"/>
               <wp:wrapNone/>
               <wp:docPr id="1" name="Rectangle 3"/>
@@ -382,7 +368,7 @@
                     <wps:spPr>
                       <a:xfrm>
                         <a:off x="0" y="0"/>
-                        <a:ext cx="2329200" cy="557640"/>
+                        <a:ext cx="2329920" cy="558000"/>
                       </a:xfrm>
                       <a:prstGeom prst="rect">
                         <a:avLst/>
@@ -415,7 +401,7 @@
         </mc:Choice>
         <mc:Fallback>
           <w:pict>
-            <v:rect id="shape_0" ID="Rectangle 3" stroked="t" style="position:absolute;margin-left:319.5pt;margin-top:0.4pt;width:183.35pt;height:43.85pt;mso-position-horizontal-relative:margin" wp14:anchorId="50E28E52">
+            <v:rect id="shape_0" ID="Rectangle 3" stroked="t" style="position:absolute;margin-left:319.5pt;margin-top:0.4pt;width:183.4pt;height:43.9pt;mso-position-horizontal-relative:margin" wp14:anchorId="50E28E52">
               <w10:wrap type="none"/>
               <v:fill o:detectmouseclick="t" on="false"/>
               <v:stroke color="black" weight="12600" joinstyle="miter" endcap="flat"/>
@@ -454,7 +440,7 @@
               <wp:positionV relativeFrom="paragraph">
                 <wp:posOffset>250825</wp:posOffset>
               </wp:positionV>
-              <wp:extent cx="6387465" cy="278765"/>
+              <wp:extent cx="6388100" cy="279400"/>
               <wp:effectExtent l="0" t="0" r="19050" b="12700"/>
               <wp:wrapNone/>
               <wp:docPr id="2" name="Rectangle 4"/>
@@ -465,7 +451,7 @@
                     <wps:spPr>
                       <a:xfrm>
                         <a:off x="0" y="0"/>
-                        <a:ext cx="6386760" cy="278280"/>
+                        <a:ext cx="6387480" cy="278640"/>
                       </a:xfrm>
                       <a:prstGeom prst="rect">
                         <a:avLst/>
@@ -498,7 +484,7 @@
         </mc:Choice>
         <mc:Fallback>
           <w:pict>
-            <v:rect id="shape_0" ID="Rectangle 4" stroked="t" style="position:absolute;margin-left:0pt;margin-top:19.75pt;width:502.85pt;height:21.85pt;mso-position-horizontal-relative:margin" wp14:anchorId="65BD00D2">
+            <v:rect id="shape_0" ID="Rectangle 4" stroked="t" style="position:absolute;margin-left:0pt;margin-top:19.75pt;width:502.9pt;height:21.9pt;mso-position-horizontal-relative:margin" wp14:anchorId="65BD00D2">
               <w10:wrap type="none"/>
               <v:fill o:detectmouseclick="t" on="false"/>
               <v:stroke color="black" weight="12600" joinstyle="miter" endcap="flat"/>

</xml_diff>